<commit_message>
Adição de novos requisitos
</commit_message>
<xml_diff>
--- a/Integração Fluxo-BD (INCOMPLETO).docx
+++ b/Integração Fluxo-BD (INCOMPLETO).docx
@@ -148,7 +148,23 @@
           <w:szCs w:val="22"/>
           <w:lang w:val="pt-PT"/>
         </w:rPr>
-        <w:t>odo o ambiente gráfica permaneça inalterado relativamente à sessão anterior</w:t>
+        <w:t>odo</w:t>
+      </w:r>
+      <w:r>
+        <w:rPr>
+          <w:sz w:val="22"/>
+          <w:szCs w:val="22"/>
+          <w:lang w:val="pt-PT"/>
+        </w:rPr>
+        <w:t xml:space="preserve"> o ambiente gráfico</w:t>
+      </w:r>
+      <w:r>
+        <w:rPr>
+          <w:sz w:val="22"/>
+          <w:szCs w:val="22"/>
+          <w:lang w:val="pt-PT"/>
+        </w:rPr>
+        <w:t xml:space="preserve"> permaneça inalterado relativamente à sessão anterior</w:t>
       </w:r>
     </w:p>
     <w:p>
@@ -174,23 +190,7 @@
           <w:szCs w:val="22"/>
           <w:lang w:val="pt-PT"/>
         </w:rPr>
-        <w:t xml:space="preserve">Para cada forma devem ser guardadas todas instruções/condições inseridas nessa forma assim que o utilizador sai da sessão. Essas </w:t>
-      </w:r>
-      <w:r>
-        <w:rPr>
-          <w:sz w:val="22"/>
-          <w:szCs w:val="22"/>
-          <w:lang w:val="pt-PT"/>
-        </w:rPr>
-        <w:t>instruções/condições</w:t>
-      </w:r>
-      <w:r>
-        <w:rPr>
-          <w:sz w:val="22"/>
-          <w:szCs w:val="22"/>
-          <w:lang w:val="pt-PT"/>
-        </w:rPr>
-        <w:t xml:space="preserve"> devem recarregadas numa sessão seguinte.</w:t>
+        <w:t>Para cada forma devem ser guardadas todas instruções/condições inseridas nessa forma assim que o utilizador sai da sessão. Essas instruções/condições devem recarregadas numa sessão seguinte.</w:t>
       </w:r>
     </w:p>
     <w:p>
@@ -322,17 +322,86 @@
         </w:rPr>
         <w:t>Em que forma a conexão se encontra acoplada (a parte que tem a seta!)</w:t>
       </w:r>
+    </w:p>
+    <w:p>
+      <w:pPr>
+        <w:rPr>
+          <w:sz w:val="22"/>
+          <w:szCs w:val="22"/>
+          <w:lang w:val="pt-PT"/>
+        </w:rPr>
+      </w:pPr>
+      <w:r>
+        <w:rPr>
+          <w:b/>
+          <w:sz w:val="22"/>
+          <w:szCs w:val="22"/>
+          <w:lang w:val="pt-PT"/>
+        </w:rPr>
+        <w:t xml:space="preserve">INTBD.00.04 – </w:t>
+      </w:r>
+      <w:r>
+        <w:rPr>
+          <w:sz w:val="22"/>
+          <w:szCs w:val="22"/>
+          <w:lang w:val="pt-PT"/>
+        </w:rPr>
+        <w:t>Sempre que o utilizador fechar a sessão, o sistema deve perguntar se o utilizador pretende guardar as alterações.</w:t>
+      </w:r>
+    </w:p>
+    <w:p>
+      <w:pPr>
+        <w:rPr>
+          <w:sz w:val="22"/>
+          <w:szCs w:val="22"/>
+          <w:lang w:val="pt-PT"/>
+        </w:rPr>
+      </w:pPr>
+      <w:r>
+        <w:rPr>
+          <w:b/>
+          <w:sz w:val="22"/>
+          <w:szCs w:val="22"/>
+          <w:lang w:val="pt-PT"/>
+        </w:rPr>
+        <w:t xml:space="preserve">INTBD.00.05 – </w:t>
+      </w:r>
+      <w:r>
+        <w:rPr>
+          <w:sz w:val="22"/>
+          <w:szCs w:val="22"/>
+          <w:lang w:val="pt-PT"/>
+        </w:rPr>
+        <w:t>O sistema deve, automáticamente, guardar todos os dados alterados ou não a cada 5/10 minutos (cópia de segurança).</w:t>
+      </w:r>
+    </w:p>
+    <w:p>
+      <w:pPr>
+        <w:rPr>
+          <w:sz w:val="22"/>
+          <w:szCs w:val="22"/>
+          <w:lang w:val="pt-PT"/>
+        </w:rPr>
+      </w:pPr>
+      <w:r>
+        <w:rPr>
+          <w:b/>
+          <w:sz w:val="22"/>
+          <w:szCs w:val="22"/>
+          <w:lang w:val="pt-PT"/>
+        </w:rPr>
+        <w:t xml:space="preserve">INTBD.00.06 – </w:t>
+      </w:r>
+      <w:r>
+        <w:rPr>
+          <w:sz w:val="22"/>
+          <w:szCs w:val="22"/>
+          <w:lang w:val="pt-PT"/>
+        </w:rPr>
+        <w:t>Na eventualidade da sessão terminar abruptamente, o sistema deve carregar a cópia de segurança mais recente.</w:t>
+      </w:r>
       <w:bookmarkStart w:id="0" w:name="_GoBack"/>
       <w:bookmarkEnd w:id="0"/>
-    </w:p>
-    <w:p>
-      <w:pPr>
-        <w:rPr>
-          <w:sz w:val="22"/>
-          <w:szCs w:val="22"/>
-          <w:lang w:val="pt-PT"/>
-        </w:rPr>
-      </w:pPr>
     </w:p>
     <w:sectPr>
       <w:pgSz w:w="12240" w:h="15840"/>

</xml_diff>